<commit_message>
Add V20, improve Section 6 on Labour
</commit_message>
<xml_diff>
--- a/word/OilSandsPaper_V19.docx
+++ b/word/OilSandsPaper_V19.docx
@@ -4027,8 +4027,6 @@
         </w:rPr>
         <w:t>a</w:t>
       </w:r>
-      <w:bookmarkStart w:id="4" w:name="_GoBack"/>
-      <w:bookmarkEnd w:id="4"/>
       <w:r>
         <w:rPr>
           <w:rFonts w:ascii="Arial" w:hAnsi="Arial" w:cs="Arial"/>
@@ -5279,7 +5277,7 @@
           <w:szCs w:val="24"/>
         </w:rPr>
       </w:pPr>
-      <w:bookmarkStart w:id="5" w:name="_Toc423380451"/>
+      <w:bookmarkStart w:id="4" w:name="_Toc423380451"/>
       <w:r>
         <w:rPr>
           <w:rFonts w:ascii="Arial" w:hAnsi="Arial" w:cs="Arial"/>
@@ -5289,7 +5287,7 @@
         </w:rPr>
         <w:t>2 Alberta's Oil Sands Analysis</w:t>
       </w:r>
-      <w:bookmarkEnd w:id="5"/>
+      <w:bookmarkEnd w:id="4"/>
     </w:p>
     <w:p>
       <w:pPr>
@@ -5304,7 +5302,7 @@
           <w:szCs w:val="22"/>
         </w:rPr>
       </w:pPr>
-      <w:bookmarkStart w:id="6" w:name="_Toc423380452"/>
+      <w:bookmarkStart w:id="5" w:name="_Toc423380452"/>
       <w:r>
         <w:rPr>
           <w:rFonts w:ascii="Arial" w:hAnsi="Arial" w:cs="Arial"/>
@@ -5339,7 +5337,7 @@
         </w:rPr>
         <w:t xml:space="preserve"> Emissions Overview</w:t>
       </w:r>
-      <w:bookmarkEnd w:id="6"/>
+      <w:bookmarkEnd w:id="5"/>
     </w:p>
     <w:p>
       <w:pPr>
@@ -6131,7 +6129,7 @@
           <w:szCs w:val="22"/>
         </w:rPr>
       </w:pPr>
-      <w:bookmarkStart w:id="7" w:name="_Toc423380453"/>
+      <w:bookmarkStart w:id="6" w:name="_Toc423380453"/>
       <w:r>
         <w:rPr>
           <w:rFonts w:ascii="Arial" w:hAnsi="Arial" w:cs="Arial"/>
@@ -6144,7 +6142,7 @@
         <w:lastRenderedPageBreak/>
         <w:t>2.2 The Keystone XL Pipeline</w:t>
       </w:r>
-      <w:bookmarkEnd w:id="7"/>
+      <w:bookmarkEnd w:id="6"/>
     </w:p>
     <w:p>
       <w:pPr>
@@ -6844,7 +6842,7 @@
           <w:szCs w:val="24"/>
         </w:rPr>
       </w:pPr>
-      <w:bookmarkStart w:id="8" w:name="_Toc423380454"/>
+      <w:bookmarkStart w:id="7" w:name="_Toc423380454"/>
       <w:r>
         <w:rPr>
           <w:rFonts w:ascii="Arial" w:hAnsi="Arial" w:cs="Arial"/>
@@ -6873,7 +6871,7 @@
         </w:rPr>
         <w:t>Analysis</w:t>
       </w:r>
-      <w:bookmarkEnd w:id="8"/>
+      <w:bookmarkEnd w:id="7"/>
       <w:r>
         <w:rPr>
           <w:rFonts w:ascii="Arial" w:hAnsi="Arial" w:cs="Arial"/>
@@ -6898,7 +6896,7 @@
           <w:lang w:eastAsia="en-CA"/>
         </w:rPr>
       </w:pPr>
-      <w:bookmarkStart w:id="9" w:name="_Toc423380455"/>
+      <w:bookmarkStart w:id="8" w:name="_Toc423380455"/>
       <w:r>
         <w:rPr>
           <w:rFonts w:ascii="Arial" w:eastAsia="Times New Roman" w:hAnsi="Arial" w:cs="Arial"/>
@@ -6911,7 +6909,7 @@
         </w:rPr>
         <w:t>3.1 Oil Sands EROI Overview</w:t>
       </w:r>
-      <w:bookmarkEnd w:id="9"/>
+      <w:bookmarkEnd w:id="8"/>
       <w:r>
         <w:rPr>
           <w:rFonts w:ascii="Arial" w:eastAsia="Times New Roman" w:hAnsi="Arial" w:cs="Arial"/>
@@ -7487,7 +7485,7 @@
           <w:szCs w:val="22"/>
         </w:rPr>
       </w:pPr>
-      <w:bookmarkStart w:id="10" w:name="_Toc423380456"/>
+      <w:bookmarkStart w:id="9" w:name="_Toc423380456"/>
       <w:r>
         <w:rPr>
           <w:rFonts w:ascii="Arial" w:hAnsi="Arial" w:cs="Arial"/>
@@ -7544,7 +7542,7 @@
         </w:rPr>
         <w:t xml:space="preserve"> Offset by Investing in Wind Energy</w:t>
       </w:r>
-      <w:bookmarkEnd w:id="10"/>
+      <w:bookmarkEnd w:id="9"/>
     </w:p>
     <w:p>
       <w:pPr>
@@ -10585,8 +10583,8 @@
           <w:szCs w:val="22"/>
         </w:rPr>
       </w:pPr>
-      <w:bookmarkStart w:id="11" w:name="_Toc384483129"/>
-      <w:bookmarkStart w:id="12" w:name="_Toc423380457"/>
+      <w:bookmarkStart w:id="10" w:name="_Toc384483129"/>
+      <w:bookmarkStart w:id="11" w:name="_Toc423380457"/>
       <w:r>
         <w:rPr>
           <w:rFonts w:ascii="Arial" w:hAnsi="Arial" w:cs="Arial"/>
@@ -10643,8 +10641,8 @@
         </w:rPr>
         <w:t xml:space="preserve"> Saved from Investing in Solar Energy</w:t>
       </w:r>
+      <w:bookmarkEnd w:id="10"/>
       <w:bookmarkEnd w:id="11"/>
-      <w:bookmarkEnd w:id="12"/>
     </w:p>
     <w:p>
       <w:pPr>
@@ -12789,7 +12787,7 @@
           <w:szCs w:val="22"/>
         </w:rPr>
       </w:pPr>
-      <w:bookmarkStart w:id="13" w:name="_Toc423380458"/>
+      <w:bookmarkStart w:id="12" w:name="_Toc423380458"/>
       <w:r>
         <w:rPr>
           <w:rFonts w:ascii="Arial" w:hAnsi="Arial" w:cs="Arial"/>
@@ -12824,7 +12822,7 @@
         </w:rPr>
         <w:t xml:space="preserve"> offset Calculation</w:t>
       </w:r>
-      <w:bookmarkEnd w:id="13"/>
+      <w:bookmarkEnd w:id="12"/>
     </w:p>
     <w:p>
       <w:pPr>
@@ -13411,7 +13409,7 @@
           <w:szCs w:val="24"/>
         </w:rPr>
       </w:pPr>
-      <w:bookmarkStart w:id="14" w:name="_Toc423380459"/>
+      <w:bookmarkStart w:id="13" w:name="_Toc423380459"/>
       <w:r>
         <w:rPr>
           <w:rFonts w:ascii="Arial" w:hAnsi="Arial" w:cs="Arial"/>
@@ -13448,7 +13446,7 @@
         </w:rPr>
         <w:t xml:space="preserve"> Excess Power Generated</w:t>
       </w:r>
-      <w:bookmarkEnd w:id="14"/>
+      <w:bookmarkEnd w:id="13"/>
     </w:p>
     <w:p>
       <w:pPr>
@@ -13500,7 +13498,7 @@
           <w:szCs w:val="22"/>
         </w:rPr>
       </w:pPr>
-      <w:bookmarkStart w:id="15" w:name="_Toc423380460"/>
+      <w:bookmarkStart w:id="14" w:name="_Toc423380460"/>
       <w:r>
         <w:rPr>
           <w:rFonts w:ascii="Arial" w:hAnsi="Arial" w:cs="Arial"/>
@@ -13523,7 +13521,7 @@
         </w:rPr>
         <w:t>Selling Electricity Back to the Grid</w:t>
       </w:r>
-      <w:bookmarkEnd w:id="15"/>
+      <w:bookmarkEnd w:id="14"/>
       <w:r>
         <w:rPr>
           <w:rFonts w:ascii="Arial" w:hAnsi="Arial" w:cs="Arial"/>
@@ -13620,7 +13618,7 @@
           <w:szCs w:val="22"/>
         </w:rPr>
       </w:pPr>
-      <w:bookmarkStart w:id="16" w:name="_Toc423380461"/>
+      <w:bookmarkStart w:id="15" w:name="_Toc423380461"/>
       <w:r>
         <w:rPr>
           <w:rFonts w:ascii="Arial" w:hAnsi="Arial" w:cs="Arial"/>
@@ -13654,7 +13652,7 @@
         </w:rPr>
         <w:t>Water</w:t>
       </w:r>
-      <w:bookmarkEnd w:id="16"/>
+      <w:bookmarkEnd w:id="15"/>
       <w:r>
         <w:rPr>
           <w:rFonts w:ascii="Arial" w:hAnsi="Arial" w:cs="Arial"/>
@@ -13802,7 +13800,7 @@
           <w:szCs w:val="22"/>
         </w:rPr>
       </w:pPr>
-      <w:bookmarkStart w:id="17" w:name="_Toc423380462"/>
+      <w:bookmarkStart w:id="16" w:name="_Toc423380462"/>
       <w:r>
         <w:rPr>
           <w:rFonts w:ascii="Arial" w:hAnsi="Arial" w:cs="Arial"/>
@@ -13825,7 +13823,7 @@
         </w:rPr>
         <w:t>Powering Underground Electric Heaters as an Alternative to Pumping Steam Underground for Bitumen Extraction</w:t>
       </w:r>
-      <w:bookmarkEnd w:id="17"/>
+      <w:bookmarkEnd w:id="16"/>
     </w:p>
     <w:p>
       <w:pPr>
@@ -14091,7 +14089,7 @@
           <w:szCs w:val="22"/>
         </w:rPr>
       </w:pPr>
-      <w:bookmarkStart w:id="18" w:name="_Toc423380463"/>
+      <w:bookmarkStart w:id="17" w:name="_Toc423380463"/>
       <w:r>
         <w:rPr>
           <w:rFonts w:ascii="Arial" w:hAnsi="Arial" w:cs="Arial"/>
@@ -14181,7 +14179,7 @@
         </w:rPr>
         <w:t>electricity</w:t>
       </w:r>
-      <w:bookmarkEnd w:id="18"/>
+      <w:bookmarkEnd w:id="17"/>
     </w:p>
     <w:p>
       <w:pPr>
@@ -14417,7 +14415,7 @@
           <w:szCs w:val="22"/>
         </w:rPr>
       </w:pPr>
-      <w:bookmarkStart w:id="19" w:name="_Toc423380464"/>
+      <w:bookmarkStart w:id="18" w:name="_Toc423380464"/>
       <w:r>
         <w:rPr>
           <w:rFonts w:ascii="Arial" w:hAnsi="Arial" w:cs="Arial"/>
@@ -14452,7 +14450,7 @@
         </w:rPr>
         <w:t xml:space="preserve"> Implementing UPM’s Advanced Biofuels</w:t>
       </w:r>
-      <w:bookmarkEnd w:id="19"/>
+      <w:bookmarkEnd w:id="18"/>
       <w:r>
         <w:rPr>
           <w:rFonts w:ascii="Arial" w:hAnsi="Arial" w:cs="Arial"/>
@@ -14558,7 +14556,7 @@
           <w:szCs w:val="24"/>
         </w:rPr>
       </w:pPr>
-      <w:bookmarkStart w:id="20" w:name="_Toc423380465"/>
+      <w:bookmarkStart w:id="19" w:name="_Toc423380465"/>
       <w:r>
         <w:rPr>
           <w:rFonts w:ascii="Arial" w:hAnsi="Arial" w:cs="Arial"/>
@@ -14586,7 +14584,7 @@
         </w:rPr>
         <w:t>Carbon Tax</w:t>
       </w:r>
-      <w:bookmarkEnd w:id="20"/>
+      <w:bookmarkEnd w:id="19"/>
     </w:p>
     <w:p>
       <w:pPr>
@@ -14599,7 +14597,7 @@
           <w:szCs w:val="22"/>
         </w:rPr>
       </w:pPr>
-      <w:bookmarkStart w:id="21" w:name="_Toc423380466"/>
+      <w:bookmarkStart w:id="20" w:name="_Toc423380466"/>
       <w:r>
         <w:rPr>
           <w:rFonts w:ascii="Arial" w:hAnsi="Arial" w:cs="Arial"/>
@@ -14644,7 +14642,7 @@
         </w:rPr>
         <w:t xml:space="preserve"> or Increased Oil Royalties</w:t>
       </w:r>
-      <w:bookmarkEnd w:id="21"/>
+      <w:bookmarkEnd w:id="20"/>
     </w:p>
     <w:p>
       <w:pPr>
@@ -15264,7 +15262,7 @@
           <w:szCs w:val="22"/>
         </w:rPr>
       </w:pPr>
-      <w:bookmarkStart w:id="22" w:name="_Toc423380467"/>
+      <w:bookmarkStart w:id="21" w:name="_Toc423380467"/>
       <w:r>
         <w:rPr>
           <w:rFonts w:ascii="Arial" w:hAnsi="Arial" w:cs="Arial"/>
@@ -15310,7 +15308,7 @@
         </w:rPr>
         <w:t xml:space="preserve"> (unfinished)</w:t>
       </w:r>
-      <w:bookmarkEnd w:id="22"/>
+      <w:bookmarkEnd w:id="21"/>
     </w:p>
     <w:p>
       <w:pPr>
@@ -15545,7 +15543,7 @@
           <w:szCs w:val="24"/>
         </w:rPr>
       </w:pPr>
-      <w:bookmarkStart w:id="23" w:name="_Toc423380468"/>
+      <w:bookmarkStart w:id="22" w:name="_Toc423380468"/>
       <w:r>
         <w:rPr>
           <w:rFonts w:ascii="Arial" w:hAnsi="Arial" w:cs="Arial"/>
@@ -15564,7 +15562,7 @@
         </w:rPr>
         <w:t xml:space="preserve"> Impact on Labour</w:t>
       </w:r>
-      <w:bookmarkEnd w:id="23"/>
+      <w:bookmarkEnd w:id="22"/>
     </w:p>
     <w:p>
       <w:pPr>
@@ -15657,7 +15655,37 @@
           <w:rFonts w:ascii="Arial" w:eastAsia="Times New Roman" w:hAnsi="Arial" w:cs="Arial"/>
           <w:lang w:eastAsia="en-CA"/>
         </w:rPr>
-        <w:t xml:space="preserve"> However, the union is not opposed to the expanded development of the oil sands.  They strongly believe that further development must take place within the constraints of binding greenhouse gas limits, proper environmental and Frist nations approvals, and a commitment to more processing of the resource in Canada.</w:t>
+        <w:t xml:space="preserve"> However, the union is not opposed to the expanded development of the oil sands.  They strongly believe that further development must take place within the constraints of binding greenhouse gas lim</w:t>
+      </w:r>
+      <w:r>
+        <w:rPr>
+          <w:rFonts w:ascii="Arial" w:eastAsia="Times New Roman" w:hAnsi="Arial" w:cs="Arial"/>
+          <w:lang w:eastAsia="en-CA"/>
+        </w:rPr>
+        <w:t>its, proper environmental and F</w:t>
+      </w:r>
+      <w:r>
+        <w:rPr>
+          <w:rFonts w:ascii="Arial" w:eastAsia="Times New Roman" w:hAnsi="Arial" w:cs="Arial"/>
+          <w:lang w:eastAsia="en-CA"/>
+        </w:rPr>
+        <w:t>i</w:t>
+      </w:r>
+      <w:r>
+        <w:rPr>
+          <w:rFonts w:ascii="Arial" w:eastAsia="Times New Roman" w:hAnsi="Arial" w:cs="Arial"/>
+          <w:lang w:eastAsia="en-CA"/>
+        </w:rPr>
+        <w:t>r</w:t>
+      </w:r>
+      <w:bookmarkStart w:id="23" w:name="_GoBack"/>
+      <w:bookmarkEnd w:id="23"/>
+      <w:r>
+        <w:rPr>
+          <w:rFonts w:ascii="Arial" w:eastAsia="Times New Roman" w:hAnsi="Arial" w:cs="Arial"/>
+          <w:lang w:eastAsia="en-CA"/>
+        </w:rPr>
+        <w:t>st nations approvals, and a commitment to more processing of the resource in Canada.</w:t>
       </w:r>
     </w:p>
     <w:p>
@@ -17687,19 +17715,7 @@
         <w:rPr>
           <w:rFonts w:ascii="Arial" w:hAnsi="Arial" w:cs="Arial"/>
         </w:rPr>
-        <w:t>http://www.the</w:t>
-      </w:r>
-      <w:r>
-        <w:rPr>
-          <w:rFonts w:ascii="Arial" w:hAnsi="Arial" w:cs="Arial"/>
-        </w:rPr>
-        <w:t>g</w:t>
-      </w:r>
-      <w:r>
-        <w:rPr>
-          <w:rFonts w:ascii="Arial" w:hAnsi="Arial" w:cs="Arial"/>
-        </w:rPr>
-        <w:t>lobeandmail.com</w:t>
+        <w:t>http://www.theglobeandmail.com</w:t>
       </w:r>
     </w:p>
     <w:p>
@@ -18014,6 +18030,7 @@
         <w:docPartUnique/>
       </w:docPartObj>
     </w:sdtPr>
+    <w:sdtEndPr/>
     <w:sdtContent>
       <w:sdt>
         <w:sdtPr>
@@ -18023,6 +18040,7 @@
             <w:docPartUnique/>
           </w:docPartObj>
         </w:sdtPr>
+        <w:sdtEndPr/>
         <w:sdtContent>
           <w:p>
             <w:pPr>
@@ -22423,6 +22441,7 @@
   <w:style w:type="character" w:default="1" w:styleId="DefaultParagraphFont">
     <w:name w:val="Default Paragraph Font"/>
     <w:uiPriority w:val="1"/>
+    <w:semiHidden/>
     <w:unhideWhenUsed/>
   </w:style>
   <w:style w:type="table" w:default="1" w:styleId="TableNormal">
@@ -23270,11 +23289,11 @@
         </c:dLbls>
         <c:hiLowLines/>
         <c:smooth val="0"/>
-        <c:axId val="870273408"/>
-        <c:axId val="870269600"/>
+        <c:axId val="1707640464"/>
+        <c:axId val="1707650256"/>
       </c:lineChart>
       <c:catAx>
-        <c:axId val="870273408"/>
+        <c:axId val="1707640464"/>
         <c:scaling>
           <c:orientation val="minMax"/>
         </c:scaling>
@@ -23316,7 +23335,7 @@
         <c:majorTickMark val="in"/>
         <c:minorTickMark val="none"/>
         <c:tickLblPos val="nextTo"/>
-        <c:crossAx val="870269600"/>
+        <c:crossAx val="1707650256"/>
         <c:crosses val="autoZero"/>
         <c:auto val="0"/>
         <c:lblAlgn val="ctr"/>
@@ -23326,7 +23345,7 @@
         <c:noMultiLvlLbl val="0"/>
       </c:catAx>
       <c:valAx>
-        <c:axId val="870269600"/>
+        <c:axId val="1707650256"/>
         <c:scaling>
           <c:orientation val="minMax"/>
         </c:scaling>
@@ -23391,7 +23410,7 @@
         <c:majorTickMark val="out"/>
         <c:minorTickMark val="none"/>
         <c:tickLblPos val="nextTo"/>
-        <c:crossAx val="870273408"/>
+        <c:crossAx val="1707640464"/>
         <c:crosses val="autoZero"/>
         <c:crossBetween val="between"/>
       </c:valAx>
@@ -24005,11 +24024,11 @@
         </c:dLbls>
         <c:hiLowLines/>
         <c:smooth val="0"/>
-        <c:axId val="870273952"/>
-        <c:axId val="869562192"/>
+        <c:axId val="1707651344"/>
+        <c:axId val="1707646448"/>
       </c:lineChart>
       <c:catAx>
-        <c:axId val="870273952"/>
+        <c:axId val="1707651344"/>
         <c:scaling>
           <c:orientation val="minMax"/>
         </c:scaling>
@@ -24048,7 +24067,7 @@
         <c:majorTickMark val="in"/>
         <c:minorTickMark val="none"/>
         <c:tickLblPos val="nextTo"/>
-        <c:crossAx val="869562192"/>
+        <c:crossAx val="1707646448"/>
         <c:crosses val="autoZero"/>
         <c:auto val="0"/>
         <c:lblAlgn val="ctr"/>
@@ -24058,7 +24077,7 @@
         <c:noMultiLvlLbl val="0"/>
       </c:catAx>
       <c:valAx>
-        <c:axId val="869562192"/>
+        <c:axId val="1707646448"/>
         <c:scaling>
           <c:orientation val="minMax"/>
         </c:scaling>
@@ -24119,7 +24138,7 @@
         <c:majorTickMark val="out"/>
         <c:minorTickMark val="none"/>
         <c:tickLblPos val="nextTo"/>
-        <c:crossAx val="870273952"/>
+        <c:crossAx val="1707651344"/>
         <c:crosses val="autoZero"/>
         <c:crossBetween val="between"/>
       </c:valAx>
@@ -26650,11 +26669,11 @@
           <c:showPercent val="0"/>
           <c:showBubbleSize val="0"/>
         </c:dLbls>
-        <c:axId val="869563280"/>
-        <c:axId val="869565456"/>
+        <c:axId val="1707652432"/>
+        <c:axId val="1643930528"/>
       </c:scatterChart>
       <c:valAx>
-        <c:axId val="869563280"/>
+        <c:axId val="1707652432"/>
         <c:scaling>
           <c:orientation val="minMax"/>
         </c:scaling>
@@ -26720,12 +26739,12 @@
             <a:endParaRPr lang="en-US"/>
           </a:p>
         </c:txPr>
-        <c:crossAx val="869565456"/>
+        <c:crossAx val="1643930528"/>
         <c:crosses val="autoZero"/>
         <c:crossBetween val="midCat"/>
       </c:valAx>
       <c:valAx>
-        <c:axId val="869565456"/>
+        <c:axId val="1643930528"/>
         <c:scaling>
           <c:orientation val="minMax"/>
         </c:scaling>
@@ -26815,7 +26834,7 @@
             <a:endParaRPr lang="en-US"/>
           </a:p>
         </c:txPr>
-        <c:crossAx val="869563280"/>
+        <c:crossAx val="1707652432"/>
         <c:crosses val="autoZero"/>
         <c:crossBetween val="midCat"/>
       </c:valAx>
@@ -29326,11 +29345,11 @@
           <c:showPercent val="0"/>
           <c:showBubbleSize val="0"/>
         </c:dLbls>
-        <c:axId val="869564368"/>
-        <c:axId val="869560560"/>
+        <c:axId val="1643923456"/>
+        <c:axId val="1643925088"/>
       </c:scatterChart>
       <c:valAx>
-        <c:axId val="869564368"/>
+        <c:axId val="1643923456"/>
         <c:scaling>
           <c:orientation val="minMax"/>
         </c:scaling>
@@ -29396,12 +29415,12 @@
             <a:endParaRPr lang="en-US"/>
           </a:p>
         </c:txPr>
-        <c:crossAx val="869560560"/>
+        <c:crossAx val="1643925088"/>
         <c:crosses val="autoZero"/>
         <c:crossBetween val="midCat"/>
       </c:valAx>
       <c:valAx>
-        <c:axId val="869560560"/>
+        <c:axId val="1643925088"/>
         <c:scaling>
           <c:orientation val="minMax"/>
         </c:scaling>
@@ -29485,7 +29504,7 @@
             <a:endParaRPr lang="en-US"/>
           </a:p>
         </c:txPr>
-        <c:crossAx val="869564368"/>
+        <c:crossAx val="1643923456"/>
         <c:crosses val="autoZero"/>
         <c:crossBetween val="midCat"/>
       </c:valAx>
@@ -32000,11 +32019,11 @@
           <c:showPercent val="0"/>
           <c:showBubbleSize val="0"/>
         </c:dLbls>
-        <c:axId val="869560016"/>
-        <c:axId val="869561104"/>
+        <c:axId val="1756399280"/>
+        <c:axId val="1756393840"/>
       </c:scatterChart>
       <c:valAx>
-        <c:axId val="869560016"/>
+        <c:axId val="1756399280"/>
         <c:scaling>
           <c:orientation val="minMax"/>
         </c:scaling>
@@ -32070,12 +32089,12 @@
             <a:endParaRPr lang="en-US"/>
           </a:p>
         </c:txPr>
-        <c:crossAx val="869561104"/>
+        <c:crossAx val="1756393840"/>
         <c:crosses val="autoZero"/>
         <c:crossBetween val="midCat"/>
       </c:valAx>
       <c:valAx>
-        <c:axId val="869561104"/>
+        <c:axId val="1756393840"/>
         <c:scaling>
           <c:orientation val="minMax"/>
         </c:scaling>
@@ -32162,7 +32181,7 @@
             <a:endParaRPr lang="en-US"/>
           </a:p>
         </c:txPr>
-        <c:crossAx val="869560016"/>
+        <c:crossAx val="1756399280"/>
         <c:crosses val="autoZero"/>
         <c:crossBetween val="midCat"/>
       </c:valAx>
@@ -34679,11 +34698,11 @@
           <c:showPercent val="0"/>
           <c:showBubbleSize val="0"/>
         </c:dLbls>
-        <c:axId val="864114912"/>
-        <c:axId val="864116544"/>
+        <c:axId val="1757246368"/>
+        <c:axId val="1757257248"/>
       </c:scatterChart>
       <c:valAx>
-        <c:axId val="864114912"/>
+        <c:axId val="1757246368"/>
         <c:scaling>
           <c:orientation val="minMax"/>
         </c:scaling>
@@ -34749,12 +34768,12 @@
             <a:endParaRPr lang="en-US"/>
           </a:p>
         </c:txPr>
-        <c:crossAx val="864116544"/>
+        <c:crossAx val="1757257248"/>
         <c:crosses val="autoZero"/>
         <c:crossBetween val="midCat"/>
       </c:valAx>
       <c:valAx>
-        <c:axId val="864116544"/>
+        <c:axId val="1757257248"/>
         <c:scaling>
           <c:orientation val="minMax"/>
         </c:scaling>
@@ -34820,7 +34839,7 @@
             <a:endParaRPr lang="en-US"/>
           </a:p>
         </c:txPr>
-        <c:crossAx val="864114912"/>
+        <c:crossAx val="1757246368"/>
         <c:crosses val="autoZero"/>
         <c:crossBetween val="midCat"/>
       </c:valAx>
@@ -35144,7 +35163,7 @@
 </file>
 
 <file path=customXml/itemProps1.xml><?xml version="1.0" encoding="utf-8"?>
-<ds:datastoreItem xmlns:ds="http://schemas.openxmlformats.org/officeDocument/2006/customXml" ds:itemID="{861775A9-FC46-4CDB-A2C7-2D2E11E07276}">
+<ds:datastoreItem xmlns:ds="http://schemas.openxmlformats.org/officeDocument/2006/customXml" ds:itemID="{EB2C7A36-C310-40F2-BBFD-2CE25AC9CE35}">
   <ds:schemaRefs>
     <ds:schemaRef ds:uri="http://schemas.openxmlformats.org/officeDocument/2006/bibliography"/>
   </ds:schemaRefs>

</xml_diff>